<commit_message>
Responded to second round of reviews
</commit_message>
<xml_diff>
--- a/Ecol/Reviewers/Submited_Response/Appendice/A1_Revised.docx
+++ b/Ecol/Reviewers/Submited_Response/Appendice/A1_Revised.docx
@@ -1,6 +1,6 @@
 
 <file path=word/document.xml><?xml version="1.0" encoding="utf-8"?>
-<w:document xmlns:wpc="http://schemas.microsoft.com/office/word/2010/wordprocessingCanvas" xmlns:cx="http://schemas.microsoft.com/office/drawing/2014/chartex" xmlns:cx1="http://schemas.microsoft.com/office/drawing/2015/9/8/chartex" xmlns:cx2="http://schemas.microsoft.com/office/drawing/2015/10/21/chartex" xmlns:cx3="http://schemas.microsoft.com/office/drawing/2016/5/9/chartex" xmlns:cx4="http://schemas.microsoft.com/office/drawing/2016/5/10/chartex" xmlns:cx5="http://schemas.microsoft.com/office/drawing/2016/5/11/chartex" xmlns:cx6="http://schemas.microsoft.com/office/drawing/2016/5/12/chartex" xmlns:cx7="http://schemas.microsoft.com/office/drawing/2016/5/13/chartex" xmlns:cx8="http://schemas.microsoft.com/office/drawing/2016/5/14/chartex" xmlns:mc="http://schemas.openxmlformats.org/markup-compatibility/2006" xmlns:aink="http://schemas.microsoft.com/office/drawing/2016/ink" xmlns:am3d="http://schemas.microsoft.com/office/drawing/2017/model3d" xmlns:o="urn:schemas-microsoft-com:office:office" xmlns:r="http://schemas.openxmlformats.org/officeDocument/2006/relationships" xmlns:m="http://schemas.openxmlformats.org/officeDocument/2006/math" xmlns:v="urn:schemas-microsoft-com:vml" xmlns:wp14="http://schemas.microsoft.com/office/word/2010/wordprocessingDrawing" xmlns:wp="http://schemas.openxmlformats.org/drawingml/2006/wordprocessingDrawing" xmlns:w10="urn:schemas-microsoft-com:office:word" xmlns:w="http://schemas.openxmlformats.org/wordprocessingml/2006/main" xmlns:w14="http://schemas.microsoft.com/office/word/2010/wordml" xmlns:w15="http://schemas.microsoft.com/office/word/2012/wordml" xmlns:w16cid="http://schemas.microsoft.com/office/word/2016/wordml/cid" xmlns:w16se="http://schemas.microsoft.com/office/word/2015/wordml/symex" xmlns:wpg="http://schemas.microsoft.com/office/word/2010/wordprocessingGroup" xmlns:wpi="http://schemas.microsoft.com/office/word/2010/wordprocessingInk" xmlns:wne="http://schemas.microsoft.com/office/word/2006/wordml" xmlns:wps="http://schemas.microsoft.com/office/word/2010/wordprocessingShape" mc:Ignorable="w14 w15 w16se w16cid wp14">
+<w:document xmlns:wpc="http://schemas.microsoft.com/office/word/2010/wordprocessingCanvas" xmlns:cx="http://schemas.microsoft.com/office/drawing/2014/chartex" xmlns:cx1="http://schemas.microsoft.com/office/drawing/2015/9/8/chartex" xmlns:cx2="http://schemas.microsoft.com/office/drawing/2015/10/21/chartex" xmlns:cx3="http://schemas.microsoft.com/office/drawing/2016/5/9/chartex" xmlns:cx4="http://schemas.microsoft.com/office/drawing/2016/5/10/chartex" xmlns:cx5="http://schemas.microsoft.com/office/drawing/2016/5/11/chartex" xmlns:cx6="http://schemas.microsoft.com/office/drawing/2016/5/12/chartex" xmlns:cx7="http://schemas.microsoft.com/office/drawing/2016/5/13/chartex" xmlns:cx8="http://schemas.microsoft.com/office/drawing/2016/5/14/chartex" xmlns:mc="http://schemas.openxmlformats.org/markup-compatibility/2006" xmlns:aink="http://schemas.microsoft.com/office/drawing/2016/ink" xmlns:am3d="http://schemas.microsoft.com/office/drawing/2017/model3d" xmlns:o="urn:schemas-microsoft-com:office:office" xmlns:r="http://schemas.openxmlformats.org/officeDocument/2006/relationships" xmlns:m="http://schemas.openxmlformats.org/officeDocument/2006/math" xmlns:v="urn:schemas-microsoft-com:vml" xmlns:wp14="http://schemas.microsoft.com/office/word/2010/wordprocessingDrawing" xmlns:wp="http://schemas.openxmlformats.org/drawingml/2006/wordprocessingDrawing" xmlns:w10="urn:schemas-microsoft-com:office:word" xmlns:w="http://schemas.openxmlformats.org/wordprocessingml/2006/main" xmlns:w14="http://schemas.microsoft.com/office/word/2010/wordml" xmlns:w15="http://schemas.microsoft.com/office/word/2012/wordml" xmlns:w16cex="http://schemas.microsoft.com/office/word/2018/wordml/cex" xmlns:w16cid="http://schemas.microsoft.com/office/word/2016/wordml/cid" xmlns:w16="http://schemas.microsoft.com/office/word/2018/wordml" xmlns:w16se="http://schemas.microsoft.com/office/word/2015/wordml/symex" xmlns:wpg="http://schemas.microsoft.com/office/word/2010/wordprocessingGroup" xmlns:wpi="http://schemas.microsoft.com/office/word/2010/wordprocessingInk" xmlns:wne="http://schemas.microsoft.com/office/word/2006/wordml" xmlns:wps="http://schemas.microsoft.com/office/word/2010/wordprocessingShape" mc:Ignorable="w14 w15 w16se w16cid w16 w16cex wp14">
   <w:body>
     <w:p>
       <w:pPr>
@@ -46,171 +46,6 @@
           <w:rFonts w:ascii="Times New Roman" w:hAnsi="Times New Roman" w:cs="Times New Roman"/>
           <w:noProof/>
         </w:rPr>
-        <w:drawing>
-          <wp:inline distT="0" distB="0" distL="0" distR="0" wp14:anchorId="68585390" wp14:editId="7B6264B2">
-            <wp:extent cx="5943600" cy="2767965"/>
-            <wp:effectExtent l="0" t="0" r="0" b="635"/>
-            <wp:docPr id="1" name="Picture 1" descr="A close up of a map&#10;&#10;Description automatically generated"/>
-            <wp:cNvGraphicFramePr>
-              <a:graphicFrameLocks xmlns:a="http://schemas.openxmlformats.org/drawingml/2006/main" noChangeAspect="1"/>
-            </wp:cNvGraphicFramePr>
-            <a:graphic xmlns:a="http://schemas.openxmlformats.org/drawingml/2006/main">
-              <a:graphicData uri="http://schemas.openxmlformats.org/drawingml/2006/picture">
-                <pic:pic xmlns:pic="http://schemas.openxmlformats.org/drawingml/2006/picture">
-                  <pic:nvPicPr>
-                    <pic:cNvPr id="1" name="Screen Shot 2020-04-27 at 11.18.27.png"/>
-                    <pic:cNvPicPr/>
-                  </pic:nvPicPr>
-                  <pic:blipFill>
-                    <a:blip r:embed="rId4" cstate="print">
-                      <a:extLst>
-                        <a:ext uri="{28A0092B-C50C-407E-A947-70E740481C1C}">
-                          <a14:useLocalDpi xmlns:a14="http://schemas.microsoft.com/office/drawing/2010/main" val="0"/>
-                        </a:ext>
-                      </a:extLst>
-                    </a:blip>
-                    <a:stretch>
-                      <a:fillRect/>
-                    </a:stretch>
-                  </pic:blipFill>
-                  <pic:spPr>
-                    <a:xfrm>
-                      <a:off x="0" y="0"/>
-                      <a:ext cx="5943600" cy="2767965"/>
-                    </a:xfrm>
-                    <a:prstGeom prst="rect">
-                      <a:avLst/>
-                    </a:prstGeom>
-                  </pic:spPr>
-                </pic:pic>
-              </a:graphicData>
-            </a:graphic>
-          </wp:inline>
-        </w:drawing>
-      </w:r>
-    </w:p>
-    <w:p>
-      <w:pPr>
-        <w:spacing w:line="360" w:lineRule="auto"/>
-        <w:rPr>
-          <w:rFonts w:ascii="Times New Roman" w:hAnsi="Times New Roman" w:cs="Times New Roman"/>
-        </w:rPr>
-      </w:pPr>
-    </w:p>
-    <w:p>
-      <w:pPr>
-        <w:pStyle w:val="ImageCaption"/>
-        <w:spacing w:after="0" w:line="360" w:lineRule="auto"/>
-        <w:jc w:val="both"/>
-        <w:rPr>
-          <w:rFonts w:ascii="Times New Roman" w:hAnsi="Times New Roman" w:cs="Times New Roman"/>
-          <w:i w:val="0"/>
-          <w:lang w:val="en-CA"/>
-        </w:rPr>
-      </w:pPr>
-      <w:r>
-        <w:rPr>
-          <w:rFonts w:ascii="Times New Roman" w:hAnsi="Times New Roman" w:cs="Times New Roman"/>
-          <w:b/>
-          <w:bCs/>
-          <w:i w:val="0"/>
-          <w:lang w:val="en-CA"/>
-        </w:rPr>
-        <w:t>Fig. A1.</w:t>
-      </w:r>
-      <w:r>
-        <w:rPr>
-          <w:rFonts w:ascii="Times New Roman" w:hAnsi="Times New Roman" w:cs="Times New Roman"/>
-          <w:b/>
-          <w:bCs/>
-          <w:i w:val="0"/>
-          <w:lang w:val="en-CA"/>
-        </w:rPr>
-        <w:t>1.</w:t>
-      </w:r>
-      <w:r>
-        <w:rPr>
-          <w:rFonts w:ascii="Times New Roman" w:hAnsi="Times New Roman" w:cs="Times New Roman"/>
-          <w:i w:val="0"/>
-          <w:lang w:val="en-CA"/>
-        </w:rPr>
-        <w:t xml:space="preserve"> Percentage change of MCP of transboundary fisheries of North America for end-century (2081–2100) referent to 2005–2014 under a (A) high emission scenario and (B) low emission scenario. </w:t>
-      </w:r>
-      <w:r>
-        <w:rPr>
-          <w:rFonts w:ascii="Times New Roman" w:hAnsi="Times New Roman" w:cs="Times New Roman"/>
-          <w:i w:val="0"/>
-          <w:lang w:val="en-CA"/>
-        </w:rPr>
-        <w:t>Tiles</w:t>
-      </w:r>
-      <w:r>
-        <w:rPr>
-          <w:rFonts w:ascii="Times New Roman" w:hAnsi="Times New Roman" w:cs="Times New Roman"/>
-          <w:i w:val="0"/>
-          <w:iCs/>
-          <w:lang w:val="en-CA"/>
-        </w:rPr>
-        <w:t xml:space="preserve"> </w:t>
-      </w:r>
-      <w:r>
-        <w:rPr>
-          <w:rFonts w:ascii="Times New Roman" w:hAnsi="Times New Roman" w:cs="Times New Roman"/>
-          <w:i w:val="0"/>
-          <w:iCs/>
-        </w:rPr>
-        <w:t>marked with "*"</w:t>
-      </w:r>
-      <w:r>
-        <w:rPr>
-          <w:rFonts w:ascii="Times New Roman" w:hAnsi="Times New Roman" w:cs="Times New Roman"/>
-        </w:rPr>
-        <w:t xml:space="preserve"> </w:t>
-      </w:r>
-      <w:r>
-        <w:rPr>
-          <w:rFonts w:ascii="Times New Roman" w:hAnsi="Times New Roman" w:cs="Times New Roman"/>
-          <w:i w:val="0"/>
-          <w:lang w:val="en-CA"/>
-        </w:rPr>
-        <w:t>represent regions where models do not agree in direction of change</w:t>
-      </w:r>
-    </w:p>
-    <w:p>
-      <w:pPr>
-        <w:spacing w:line="360" w:lineRule="auto"/>
-        <w:rPr>
-          <w:rFonts w:ascii="Times New Roman" w:hAnsi="Times New Roman" w:cs="Times New Roman"/>
-        </w:rPr>
-      </w:pPr>
-    </w:p>
-    <w:p>
-      <w:pPr>
-        <w:spacing w:line="360" w:lineRule="auto"/>
-        <w:rPr>
-          <w:rFonts w:ascii="Times New Roman" w:hAnsi="Times New Roman" w:cs="Times New Roman"/>
-        </w:rPr>
-      </w:pPr>
-      <w:r>
-        <w:rPr>
-          <w:rFonts w:ascii="Times New Roman" w:hAnsi="Times New Roman" w:cs="Times New Roman"/>
-        </w:rPr>
-        <w:br w:type="page"/>
-      </w:r>
-    </w:p>
-    <w:p>
-      <w:pPr>
-        <w:spacing w:line="360" w:lineRule="auto"/>
-        <w:rPr>
-          <w:rFonts w:ascii="Times New Roman" w:hAnsi="Times New Roman" w:cs="Times New Roman"/>
-        </w:rPr>
-      </w:pPr>
-      <w:r>
-        <w:rPr>
-          <w:rFonts w:ascii="Times New Roman" w:hAnsi="Times New Roman" w:cs="Times New Roman"/>
-          <w:noProof/>
-        </w:rPr>
-        <w:lastRenderedPageBreak/>
         <w:drawing>
           <wp:inline distT="0" distB="0" distL="0" distR="0" wp14:anchorId="28798CAD" wp14:editId="10AD3DE4">
             <wp:extent cx="5943600" cy="2804795"/>
@@ -227,7 +62,7 @@
                     <pic:cNvPicPr/>
                   </pic:nvPicPr>
                   <pic:blipFill>
-                    <a:blip r:embed="rId5" cstate="print">
+                    <a:blip r:embed="rId4" cstate="print">
                       <a:extLst>
                         <a:ext uri="{28A0092B-C50C-407E-A947-70E740481C1C}">
                           <a14:useLocalDpi xmlns:a14="http://schemas.microsoft.com/office/drawing/2010/main" val="0"/>
@@ -315,7 +150,15 @@
           <w:b/>
           <w:bCs/>
         </w:rPr>
-        <w:t>2.</w:t>
+        <w:t>1</w:t>
+      </w:r>
+      <w:r>
+        <w:rPr>
+          <w:rFonts w:ascii="Times New Roman" w:hAnsi="Times New Roman" w:cs="Times New Roman"/>
+          <w:b/>
+          <w:bCs/>
+        </w:rPr>
+        <w:t>.</w:t>
       </w:r>
       <w:r>
         <w:rPr>
@@ -388,7 +231,7 @@
                     <pic:cNvPicPr/>
                   </pic:nvPicPr>
                   <pic:blipFill rotWithShape="1">
-                    <a:blip r:embed="rId6" cstate="print">
+                    <a:blip r:embed="rId5" cstate="print">
                       <a:extLst>
                         <a:ext uri="{28A0092B-C50C-407E-A947-70E740481C1C}">
                           <a14:useLocalDpi xmlns:a14="http://schemas.microsoft.com/office/drawing/2010/main" val="0"/>
@@ -467,7 +310,7 @@
           <w:b/>
           <w:bCs/>
         </w:rPr>
-        <w:t>3</w:t>
+        <w:t>2</w:t>
       </w:r>
       <w:r>
         <w:rPr>
@@ -495,7 +338,7 @@
 </file>
 
 <file path=word/styles.xml><?xml version="1.0" encoding="utf-8"?>
-<w:styles xmlns:mc="http://schemas.openxmlformats.org/markup-compatibility/2006" xmlns:r="http://schemas.openxmlformats.org/officeDocument/2006/relationships" xmlns:w="http://schemas.openxmlformats.org/wordprocessingml/2006/main" xmlns:w14="http://schemas.microsoft.com/office/word/2010/wordml" xmlns:w15="http://schemas.microsoft.com/office/word/2012/wordml" xmlns:w16cid="http://schemas.microsoft.com/office/word/2016/wordml/cid" xmlns:w16se="http://schemas.microsoft.com/office/word/2015/wordml/symex" mc:Ignorable="w14 w15 w16se w16cid">
+<w:styles xmlns:mc="http://schemas.openxmlformats.org/markup-compatibility/2006" xmlns:r="http://schemas.openxmlformats.org/officeDocument/2006/relationships" xmlns:w="http://schemas.openxmlformats.org/wordprocessingml/2006/main" xmlns:w14="http://schemas.microsoft.com/office/word/2010/wordml" xmlns:w15="http://schemas.microsoft.com/office/word/2012/wordml" xmlns:w16cex="http://schemas.microsoft.com/office/word/2018/wordml/cex" xmlns:w16cid="http://schemas.microsoft.com/office/word/2016/wordml/cid" xmlns:w16="http://schemas.microsoft.com/office/word/2018/wordml" xmlns:w16se="http://schemas.microsoft.com/office/word/2015/wordml/symex" mc:Ignorable="w14 w15 w16se w16cid w16 w16cex">
   <w:docDefaults>
     <w:rPrDefault>
       <w:rPr>

</xml_diff>